<commit_message>
Email errors have been fixed
</commit_message>
<xml_diff>
--- a/Documentation/Email - Progress Report.docx
+++ b/Documentation/Email - Progress Report.docx
@@ -20,30 +20,120 @@
       <w:r>
         <w:tab/>
       </w:r>
+      <w:r>
+        <w:rPr>
+          <w:b/>
+          <w:sz w:val="28"/>
+        </w:rPr>
+        <w:t>Progress Report</w:t>
+      </w:r>
+    </w:p>
+    <w:p>
+      <w:r>
+        <w:t>From: Adanegbe Amadasun</w:t>
+      </w:r>
+    </w:p>
+    <w:p>
+      <w:r>
+        <w:t>Cc: Alisha Singh Chauhan</w:t>
+      </w:r>
+    </w:p>
+    <w:p>
+      <w:r>
+        <w:t>Dear Sir,</w:t>
+      </w:r>
+    </w:p>
+    <w:p>
+      <w:pPr>
+        <w:spacing w:line="276" w:lineRule="auto"/>
+        <w:rPr>
+          <w:rFonts w:cstheme="minorHAnsi"/>
+          <w:sz w:val="24"/>
+        </w:rPr>
+      </w:pPr>
+      <w:r>
+        <w:rPr>
+          <w:rFonts w:cstheme="minorHAnsi"/>
+          <w:sz w:val="24"/>
+        </w:rPr>
+        <w:t>This is our email regarding progress report and the milestone we have covered so far on our project.</w:t>
+      </w:r>
+    </w:p>
+    <w:p>
+      <w:pPr>
+        <w:spacing w:line="276" w:lineRule="auto"/>
+        <w:rPr>
+          <w:rFonts w:cstheme="minorHAnsi"/>
+          <w:sz w:val="24"/>
+        </w:rPr>
+      </w:pPr>
+      <w:r>
+        <w:rPr>
+          <w:rFonts w:cstheme="minorHAnsi"/>
+          <w:sz w:val="24"/>
+        </w:rPr>
+        <w:t>We are still behind schedule</w:t>
+      </w:r>
+      <w:r>
+        <w:rPr>
+          <w:rFonts w:cstheme="minorHAnsi"/>
+          <w:sz w:val="24"/>
+        </w:rPr>
+        <w:t xml:space="preserve"> because I did not make a case from last semester for our project. Last semester, I</w:t>
+      </w:r>
+      <w:r>
+        <w:rPr>
+          <w:rFonts w:cstheme="minorHAnsi"/>
+          <w:sz w:val="24"/>
+        </w:rPr>
+        <w:t xml:space="preserve"> could</w:t>
+      </w:r>
+      <w:r>
+        <w:rPr>
+          <w:rFonts w:cstheme="minorHAnsi"/>
+          <w:sz w:val="24"/>
+        </w:rPr>
+        <w:t xml:space="preserve"> not keep up wit</w:t>
+      </w:r>
+      <w:r>
+        <w:rPr>
+          <w:rFonts w:cstheme="minorHAnsi"/>
+          <w:sz w:val="24"/>
+        </w:rPr>
+        <w:t>h the schedule I created for myself because of my course load and some of the parts I was working with were new to me. But this semester, I have a better understanding of my project and how to do it.</w:t>
+      </w:r>
+      <w:r>
+        <w:rPr>
+          <w:rFonts w:cstheme="minorHAnsi"/>
+          <w:sz w:val="24"/>
+        </w:rPr>
+        <w:t xml:space="preserve"> </w:t>
+      </w:r>
+      <w:r>
+        <w:rPr>
+          <w:rFonts w:cstheme="minorHAnsi"/>
+          <w:sz w:val="24"/>
+        </w:rPr>
+        <w:t>We are</w:t>
+      </w:r>
+      <w:r>
+        <w:rPr>
+          <w:rFonts w:cstheme="minorHAnsi"/>
+          <w:sz w:val="24"/>
+        </w:rPr>
+        <w:t xml:space="preserve"> trying to come up with i</w:t>
+      </w:r>
+      <w:r>
+        <w:t xml:space="preserve">deals on how on the stepper motor move different parts of the FarmBot. After </w:t>
+      </w:r>
+      <w:r>
+        <w:t>we are done with that, we</w:t>
+      </w:r>
+      <w:r>
+        <w:t xml:space="preserve"> would start working on the code need to move the stepper motor.</w:t>
+      </w:r>
       <w:bookmarkStart w:id="0" w:name="_GoBack"/>
       <w:bookmarkEnd w:id="0"/>
-      <w:r>
-        <w:rPr>
-          <w:b/>
-          <w:sz w:val="28"/>
-        </w:rPr>
-        <w:t>Progress Report</w:t>
-      </w:r>
-    </w:p>
-    <w:p>
-      <w:r>
-        <w:t>From: Adanegbe Amadasun</w:t>
-      </w:r>
-    </w:p>
-    <w:p>
-      <w:r>
-        <w:t>Cc: Alisha Singh Chauhan</w:t>
-      </w:r>
-    </w:p>
-    <w:p>
-      <w:r>
-        <w:t>Dear Sir,</w:t>
-      </w:r>
     </w:p>
     <w:p>
       <w:pPr>
@@ -58,7 +148,56 @@
           <w:rFonts w:cstheme="minorHAnsi"/>
           <w:sz w:val="24"/>
         </w:rPr>
-        <w:t>This is our email regarding progress report and the milestone we have covered so far on our project.</w:t>
+        <w:t>We</w:t>
+      </w:r>
+      <w:r>
+        <w:rPr>
+          <w:rFonts w:cstheme="minorHAnsi"/>
+          <w:sz w:val="24"/>
+        </w:rPr>
+        <w:t xml:space="preserve"> hav</w:t>
+      </w:r>
+      <w:r>
+        <w:rPr>
+          <w:rFonts w:cstheme="minorHAnsi"/>
+          <w:sz w:val="24"/>
+        </w:rPr>
+        <w:t>e an android app working which we</w:t>
+      </w:r>
+      <w:r>
+        <w:rPr>
+          <w:rFonts w:cstheme="minorHAnsi"/>
+          <w:sz w:val="24"/>
+        </w:rPr>
+        <w:t xml:space="preserve"> would use to connect to </w:t>
+      </w:r>
+      <w:r>
+        <w:rPr>
+          <w:rFonts w:cstheme="minorHAnsi"/>
+          <w:sz w:val="24"/>
+        </w:rPr>
+        <w:t>our</w:t>
+      </w:r>
+      <w:r>
+        <w:rPr>
+          <w:rFonts w:cstheme="minorHAnsi"/>
+          <w:sz w:val="24"/>
+        </w:rPr>
+        <w:t xml:space="preserve"> </w:t>
+      </w:r>
+      <w:r>
+        <w:rPr>
+          <w:rFonts w:cstheme="minorHAnsi"/>
+          <w:sz w:val="24"/>
+        </w:rPr>
+        <w:t>FarmBot</w:t>
+      </w:r>
+      <w:r>
+        <w:rPr>
+          <w:rFonts w:cstheme="minorHAnsi"/>
+          <w:sz w:val="24"/>
+        </w:rPr>
+        <w:t>.</w:t>
       </w:r>
     </w:p>
     <w:p>
@@ -74,72 +213,21 @@
           <w:rFonts w:cstheme="minorHAnsi"/>
           <w:sz w:val="24"/>
         </w:rPr>
-        <w:t>I’</w:t>
-      </w:r>
-      <w:r>
-        <w:rPr>
-          <w:rFonts w:cstheme="minorHAnsi"/>
-          <w:sz w:val="24"/>
-        </w:rPr>
-        <w:t>m not sure if we</w:t>
-      </w:r>
-      <w:r>
-        <w:rPr>
-          <w:rFonts w:cstheme="minorHAnsi"/>
-          <w:sz w:val="24"/>
-        </w:rPr>
-        <w:t xml:space="preserve"> behind schedule, Last semester the schedule </w:t>
-      </w:r>
-      <w:r>
-        <w:rPr>
-          <w:rFonts w:cstheme="minorHAnsi"/>
-          <w:sz w:val="24"/>
-        </w:rPr>
-        <w:t>I could</w:t>
-      </w:r>
-      <w:r>
-        <w:rPr>
-          <w:rFonts w:cstheme="minorHAnsi"/>
-          <w:sz w:val="24"/>
-        </w:rPr>
-        <w:t xml:space="preserve"> not keep up wit</w:t>
-      </w:r>
-      <w:r>
-        <w:rPr>
-          <w:rFonts w:cstheme="minorHAnsi"/>
-          <w:sz w:val="24"/>
-        </w:rPr>
-        <w:t>h the schedule I created for myself because of my course load and some of the parts I was working with were new to me. But this semester, I have a better understanding of my project and how to do it.</w:t>
-      </w:r>
-      <w:r>
-        <w:rPr>
-          <w:rFonts w:cstheme="minorHAnsi"/>
-          <w:sz w:val="24"/>
-        </w:rPr>
-        <w:t xml:space="preserve"> </w:t>
-      </w:r>
-      <w:r>
-        <w:rPr>
-          <w:rFonts w:cstheme="minorHAnsi"/>
-          <w:sz w:val="24"/>
-        </w:rPr>
-        <w:t>We are</w:t>
-      </w:r>
-      <w:r>
-        <w:rPr>
-          <w:rFonts w:cstheme="minorHAnsi"/>
-          <w:sz w:val="24"/>
-        </w:rPr>
-        <w:t xml:space="preserve"> trying to come up with i</w:t>
-      </w:r>
-      <w:r>
-        <w:t xml:space="preserve">deals on how on the stepper motor move different parts of the FarmBot. After </w:t>
-      </w:r>
-      <w:r>
-        <w:t>we are done with that, we</w:t>
-      </w:r>
-      <w:r>
-        <w:t xml:space="preserve"> would start working on the code need to move the stepper motor.</w:t>
+        <w:t xml:space="preserve">We have built a case for our FarmBot and we are currently trying to </w:t>
+      </w:r>
+      <w:r>
+        <w:rPr>
+          <w:rFonts w:cstheme="minorHAnsi"/>
+          <w:sz w:val="24"/>
+        </w:rPr>
+        <w:t xml:space="preserve">create a pulley system. </w:t>
+      </w:r>
+      <w:r>
+        <w:rPr>
+          <w:rFonts w:cstheme="minorHAnsi"/>
+          <w:sz w:val="24"/>
+        </w:rPr>
+        <w:t xml:space="preserve"> Last week Friday, we had success in uploading teacup firmware into our Arduino for the pulley system. </w:t>
       </w:r>
     </w:p>
     <w:p>
@@ -155,186 +243,14 @@
           <w:rFonts w:cstheme="minorHAnsi"/>
           <w:sz w:val="24"/>
         </w:rPr>
-        <w:t>We</w:t>
-      </w:r>
-      <w:r>
-        <w:rPr>
-          <w:rFonts w:cstheme="minorHAnsi"/>
-          <w:sz w:val="24"/>
-        </w:rPr>
-        <w:t xml:space="preserve"> hav</w:t>
-      </w:r>
-      <w:r>
-        <w:rPr>
-          <w:rFonts w:cstheme="minorHAnsi"/>
-          <w:sz w:val="24"/>
-        </w:rPr>
-        <w:t>e an android app working which we</w:t>
-      </w:r>
-      <w:r>
-        <w:rPr>
-          <w:rFonts w:cstheme="minorHAnsi"/>
-          <w:sz w:val="24"/>
-        </w:rPr>
-        <w:t xml:space="preserve"> would use to connect to </w:t>
-      </w:r>
-      <w:r>
-        <w:rPr>
-          <w:rFonts w:cstheme="minorHAnsi"/>
-          <w:sz w:val="24"/>
-        </w:rPr>
-        <w:t>our</w:t>
-      </w:r>
-      <w:r>
-        <w:rPr>
-          <w:rFonts w:cstheme="minorHAnsi"/>
-          <w:sz w:val="24"/>
-        </w:rPr>
-        <w:t xml:space="preserve"> </w:t>
-      </w:r>
-      <w:r>
-        <w:rPr>
-          <w:rFonts w:cstheme="minorHAnsi"/>
-          <w:sz w:val="24"/>
-        </w:rPr>
-        <w:t>FarmBot</w:t>
-      </w:r>
-      <w:r>
-        <w:rPr>
-          <w:rFonts w:cstheme="minorHAnsi"/>
-          <w:sz w:val="24"/>
-        </w:rPr>
-        <w:t>.</w:t>
-      </w:r>
-    </w:p>
-    <w:p>
-      <w:pPr>
-        <w:spacing w:line="276" w:lineRule="auto"/>
-        <w:rPr>
-          <w:rFonts w:cstheme="minorHAnsi"/>
-          <w:sz w:val="24"/>
-        </w:rPr>
-      </w:pPr>
-      <w:r>
-        <w:rPr>
-          <w:rFonts w:cstheme="minorHAnsi"/>
-          <w:sz w:val="24"/>
-        </w:rPr>
-        <w:t>Our</w:t>
-      </w:r>
-      <w:r>
-        <w:rPr>
-          <w:rFonts w:cstheme="minorHAnsi"/>
-          <w:sz w:val="24"/>
-        </w:rPr>
-        <w:t xml:space="preserve"> current problem with </w:t>
-      </w:r>
-      <w:r>
-        <w:rPr>
-          <w:rFonts w:cstheme="minorHAnsi"/>
-          <w:sz w:val="24"/>
-        </w:rPr>
-        <w:t>our</w:t>
-      </w:r>
-      <w:r>
-        <w:rPr>
-          <w:rFonts w:cstheme="minorHAnsi"/>
-          <w:sz w:val="24"/>
-        </w:rPr>
-        <w:t xml:space="preserve"> project is getting the required measurement</w:t>
-      </w:r>
-      <w:r>
-        <w:rPr>
-          <w:rFonts w:cstheme="minorHAnsi"/>
-          <w:sz w:val="24"/>
-        </w:rPr>
-        <w:t xml:space="preserve"> we</w:t>
-      </w:r>
-      <w:r>
-        <w:rPr>
-          <w:rFonts w:cstheme="minorHAnsi"/>
-          <w:sz w:val="24"/>
-        </w:rPr>
-        <w:t xml:space="preserve"> need to build a case. </w:t>
-      </w:r>
-      <w:r>
-        <w:rPr>
-          <w:rFonts w:cstheme="minorHAnsi"/>
-          <w:sz w:val="24"/>
-        </w:rPr>
-        <w:t>Also,</w:t>
-      </w:r>
-      <w:r>
-        <w:rPr>
-          <w:rFonts w:cstheme="minorHAnsi"/>
-          <w:sz w:val="24"/>
-        </w:rPr>
-        <w:t xml:space="preserve"> </w:t>
-      </w:r>
-      <w:r>
-        <w:rPr>
-          <w:rFonts w:cstheme="minorHAnsi"/>
-          <w:sz w:val="24"/>
-        </w:rPr>
-        <w:t>we are</w:t>
-      </w:r>
-      <w:r>
-        <w:rPr>
-          <w:rFonts w:cstheme="minorHAnsi"/>
-          <w:sz w:val="24"/>
-        </w:rPr>
-        <w:t xml:space="preserve"> still trying to come up with ideas on how to </w:t>
-      </w:r>
-      <w:r>
-        <w:rPr>
-          <w:rFonts w:cstheme="minorHAnsi"/>
-          <w:sz w:val="24"/>
-        </w:rPr>
-        <w:t>design a</w:t>
-      </w:r>
-      <w:r>
-        <w:rPr>
-          <w:rFonts w:cstheme="minorHAnsi"/>
-          <w:sz w:val="24"/>
-        </w:rPr>
-        <w:t xml:space="preserve"> </w:t>
-      </w:r>
-      <w:r>
-        <w:rPr>
-          <w:rFonts w:cstheme="minorHAnsi"/>
-          <w:sz w:val="24"/>
-        </w:rPr>
-        <w:t xml:space="preserve">case to work with </w:t>
-      </w:r>
-      <w:r>
-        <w:rPr>
-          <w:rFonts w:cstheme="minorHAnsi"/>
-          <w:sz w:val="24"/>
-        </w:rPr>
-        <w:t>my</w:t>
-      </w:r>
-      <w:r>
-        <w:rPr>
-          <w:rFonts w:cstheme="minorHAnsi"/>
-          <w:sz w:val="24"/>
-        </w:rPr>
-        <w:t xml:space="preserve"> stepper motor, to create a pulley system. </w:t>
-      </w:r>
-    </w:p>
-    <w:p>
-      <w:pPr>
-        <w:spacing w:line="276" w:lineRule="auto"/>
-        <w:rPr>
-          <w:rFonts w:cstheme="minorHAnsi"/>
-          <w:sz w:val="24"/>
-        </w:rPr>
-      </w:pPr>
-      <w:r>
-        <w:rPr>
-          <w:rFonts w:cstheme="minorHAnsi"/>
-          <w:sz w:val="24"/>
-        </w:rPr>
-        <w:t xml:space="preserve">Our budget has not really changed because I have not purchase any new parts yet, but am planning on getting a power supply for the stepper motor. </w:t>
+        <w:t xml:space="preserve">Our budget has changed because I have </w:t>
+      </w:r>
+      <w:r>
+        <w:rPr>
+          <w:rFonts w:cstheme="minorHAnsi"/>
+          <w:sz w:val="24"/>
+        </w:rPr>
+        <w:t xml:space="preserve">planning on purchasing new parts. We are first going check the parts from Alisha project to know which of the we can use. </w:t>
       </w:r>
     </w:p>
     <w:p>

</xml_diff>